<commit_message>
Final exam bases de datos
</commit_message>
<xml_diff>
--- a/_semester_1/_foundations_of_databases/_final_exam/_solucion_parcialFinal.docx
+++ b/_semester_1/_foundations_of_databases/_final_exam/_solucion_parcialFinal.docx
@@ -5,59 +5,101 @@
     <w:p>
       <w:pPr>
         <w:pStyle w:val="NoSpacing"/>
-      </w:pPr>
-      <w:r>
+        <w:rPr>
+          <w:b/>
+        </w:rPr>
+      </w:pPr>
+      <w:r>
+        <w:rPr>
+          <w:b/>
+        </w:rPr>
         <w:t>UNIVERSIDAD DEL VALLE</w:t>
       </w:r>
     </w:p>
     <w:p>
       <w:pPr>
         <w:pStyle w:val="NoSpacing"/>
-      </w:pPr>
-      <w:r>
+        <w:rPr>
+          <w:b/>
+        </w:rPr>
+      </w:pPr>
+      <w:r>
+        <w:rPr>
+          <w:b/>
+        </w:rPr>
         <w:t>FACULTAD DE INGENIERÍA</w:t>
       </w:r>
     </w:p>
     <w:p>
       <w:pPr>
         <w:pStyle w:val="NoSpacing"/>
-      </w:pPr>
-      <w:r>
+        <w:rPr>
+          <w:b/>
+        </w:rPr>
+      </w:pPr>
+      <w:r>
+        <w:rPr>
+          <w:b/>
+        </w:rPr>
         <w:t>ESCUELA DE INGENIERÍA DE SISTEMAS</w:t>
       </w:r>
     </w:p>
     <w:p>
       <w:pPr>
         <w:pStyle w:val="NoSpacing"/>
-      </w:pPr>
-      <w:r>
+        <w:rPr>
+          <w:b/>
+        </w:rPr>
+      </w:pPr>
+      <w:r>
+        <w:rPr>
+          <w:b/>
+        </w:rPr>
         <w:t>FUNDAMENTOS DE BASES DE DATOS</w:t>
       </w:r>
     </w:p>
     <w:p>
       <w:pPr>
         <w:pStyle w:val="NoSpacing"/>
-      </w:pPr>
-      <w:r>
+        <w:rPr>
+          <w:b/>
+        </w:rPr>
+      </w:pPr>
+      <w:r>
+        <w:rPr>
+          <w:b/>
+        </w:rPr>
         <w:t>EXAMEN PARCIAL</w:t>
       </w:r>
     </w:p>
     <w:p>
       <w:pPr>
         <w:pStyle w:val="NoSpacing"/>
-      </w:pPr>
-    </w:p>
-    <w:p>
-      <w:r>
-        <w:t>NOMBRE: Harold Armando Achicanoy Estrella</w:t>
-      </w:r>
-    </w:p>
-    <w:p>
-      <w:r>
-        <w:t>CÓDIGO:</w:t>
-      </w:r>
-      <w:r>
-        <w:t xml:space="preserve"> 1702943</w:t>
+        <w:rPr>
+          <w:b/>
+        </w:rPr>
+      </w:pPr>
+    </w:p>
+    <w:p>
+      <w:r>
+        <w:rPr>
+          <w:b/>
+        </w:rPr>
+        <w:t>NOMBRE</w:t>
+      </w:r>
+      <w:r>
+        <w:t>: Harold Armando Achicanoy Estrella</w:t>
+      </w:r>
+    </w:p>
+    <w:p>
+      <w:r>
+        <w:rPr>
+          <w:b/>
+        </w:rPr>
+        <w:t>CÓDIGO</w:t>
+      </w:r>
+      <w:r>
+        <w:t>: 1702943</w:t>
       </w:r>
     </w:p>
     <w:p/>
@@ -68,30 +110,15 @@
           <w:ilvl w:val="0"/>
           <w:numId w:val="1"/>
         </w:numPr>
-      </w:pPr>
-      <w:r>
-        <w:t>Suponga que usted tiene una máquina del tiempo y puede viajar a</w:t>
-      </w:r>
-      <w:r>
-        <w:t xml:space="preserve"> </w:t>
-      </w:r>
-      <w:r>
-        <w:t>finales de los años 70 cuando la discusión entre Relacional vs No relacional estaba</w:t>
-      </w:r>
-      <w:r>
-        <w:t xml:space="preserve"> </w:t>
-      </w:r>
-      <w:r>
-        <w:t>en pleno auge. Con el conocimiento que tiene sobre la evolución del Hardware,</w:t>
-      </w:r>
-      <w:r>
-        <w:t xml:space="preserve"> </w:t>
-      </w:r>
-      <w:r>
-        <w:t>Software e Internet</w:t>
-      </w:r>
-      <w:r>
-        <w:t>:</w:t>
+        <w:rPr>
+          <w:b/>
+        </w:rPr>
+      </w:pPr>
+      <w:r>
+        <w:rPr>
+          <w:b/>
+        </w:rPr>
+        <w:t>Suponga que usted tiene una máquina del tiempo y puede viajar a finales de los años 70 cuando la discusión entre Relacional vs No relacional estaba en pleno auge. Con el conocimiento que tiene sobre la evolución del Hardware, Software e Internet:</w:t>
       </w:r>
     </w:p>
     <w:p>
@@ -101,9 +128,30 @@
           <w:ilvl w:val="0"/>
           <w:numId w:val="3"/>
         </w:numPr>
-      </w:pPr>
-      <w:r>
-        <w:t>Defienda el modelos Relacional</w:t>
+        <w:rPr>
+          <w:b/>
+        </w:rPr>
+      </w:pPr>
+      <w:r>
+        <w:rPr>
+          <w:b/>
+        </w:rPr>
+        <w:t>Defienda el modelo</w:t>
+      </w:r>
+      <w:r>
+        <w:rPr>
+          <w:b/>
+        </w:rPr>
+        <w:t xml:space="preserve"> Relacional</w:t>
+      </w:r>
+    </w:p>
+    <w:p>
+      <w:pPr>
+        <w:pStyle w:val="ListParagraph"/>
+        <w:ind w:left="1080"/>
+      </w:pPr>
+      <w:r>
+        <w:t>Defender a capa y espada el modelo relacional</w:t>
       </w:r>
     </w:p>
     <w:p>
@@ -113,10 +161,31 @@
           <w:ilvl w:val="0"/>
           <w:numId w:val="3"/>
         </w:numPr>
-      </w:pPr>
-      <w:r>
+        <w:rPr>
+          <w:b/>
+        </w:rPr>
+      </w:pPr>
+      <w:r>
+        <w:rPr>
+          <w:b/>
+        </w:rPr>
         <w:t>Defienda el modelo No Relacional</w:t>
       </w:r>
+    </w:p>
+    <w:p>
+      <w:pPr>
+        <w:pStyle w:val="ListParagraph"/>
+        <w:ind w:left="1080"/>
+      </w:pPr>
+      <w:r>
+        <w:t>Defender a capa y espada el modelo no relacional</w:t>
+      </w:r>
+    </w:p>
+    <w:p>
+      <w:pPr>
+        <w:pStyle w:val="ListParagraph"/>
+        <w:ind w:left="1080"/>
+      </w:pPr>
     </w:p>
     <w:p>
       <w:pPr>
@@ -133,31 +202,13 @@
         <w:rPr>
           <w:b/>
         </w:rPr>
-        <w:t>Sustente con sus propias palabras por qué el concepto de “dominio” del</w:t>
-      </w:r>
-      <w:r>
-        <w:rPr>
-          <w:b/>
-        </w:rPr>
-        <w:t xml:space="preserve"> </w:t>
-      </w:r>
-      <w:r>
-        <w:rPr>
-          <w:b/>
-        </w:rPr>
-        <w:t>modelo relacional es equivalente a al concepto de “clases objeto” en el modelo</w:t>
-      </w:r>
-      <w:r>
-        <w:rPr>
-          <w:b/>
-        </w:rPr>
-        <w:t xml:space="preserve"> </w:t>
-      </w:r>
-      <w:r>
-        <w:rPr>
-          <w:b/>
-        </w:rPr>
-        <w:t>orientado a objetos</w:t>
+        <w:t>Sustente con sus propias palabras por qué el concepto de “dominio” del modelo relacional es equivalente a al concepto de “clases objeto” en el modelo orientado a objetos</w:t>
+      </w:r>
+      <w:r>
+        <w:rPr>
+          <w:b/>
+        </w:rPr>
+        <w:t>.</w:t>
       </w:r>
     </w:p>
     <w:p>
@@ -240,28 +291,205 @@
           <w:ilvl w:val="0"/>
           <w:numId w:val="1"/>
         </w:numPr>
-      </w:pPr>
-      <w:r>
-        <w:t>Explique cada uno de los componentes de un optimizador de bases de</w:t>
+        <w:rPr>
+          <w:b/>
+        </w:rPr>
+      </w:pPr>
+      <w:r>
+        <w:rPr>
+          <w:b/>
+        </w:rPr>
+        <w:t>Explique cada uno de los componentes de un optimizador de bases de datos y mencione cuales algoritmos usa cada componente</w:t>
+      </w:r>
+      <w:r>
+        <w:rPr>
+          <w:b/>
+        </w:rPr>
+        <w:t>.</w:t>
+      </w:r>
+    </w:p>
+    <w:p>
+      <w:pPr>
+        <w:pStyle w:val="ListParagraph"/>
+      </w:pPr>
+    </w:p>
+    <w:p>
+      <w:pPr>
+        <w:pStyle w:val="ListParagraph"/>
+        <w:jc w:val="both"/>
+      </w:pPr>
+      <w:r>
+        <w:t>La optimización de consultas en un sistema gestor de bases de datos (DBMS) constituye un punto importante al momento de retornar de manera eficiente los resultados de un query optimizando los recursos disponibles en función de transformaciones eficientes de consulta. En términos generales un optimizador de bases de datos, funciona como un vínculo</w:t>
+      </w:r>
+      <w:r>
+        <w:t xml:space="preserve"> eficiente</w:t>
+      </w:r>
+      <w:r>
+        <w:t xml:space="preserve"> que </w:t>
+      </w:r>
+      <w:r>
+        <w:t xml:space="preserve">se da </w:t>
+      </w:r>
+      <w:r>
+        <w:t xml:space="preserve">desde el momento en que se crea la consulta por parte del usuario en lenguaje SQL hasta la consulta física de los datos almacenados, para proporcionar la respuesta precisa a la consulta de manera </w:t>
+      </w:r>
+      <w:r>
+        <w:t>óptima</w:t>
+      </w:r>
+      <w:r>
+        <w:t>.</w:t>
+      </w:r>
+    </w:p>
+    <w:p>
+      <w:pPr>
+        <w:pStyle w:val="ListParagraph"/>
+        <w:jc w:val="both"/>
+      </w:pPr>
+      <w:r>
+        <w:t>El optimizador de bases de datos consta de los siguientes componentes:</w:t>
+      </w:r>
+    </w:p>
+    <w:p>
+      <w:pPr>
+        <w:pStyle w:val="ListParagraph"/>
+        <w:jc w:val="both"/>
+      </w:pPr>
+      <w:r>
+        <w:rPr>
+          <w:b/>
+        </w:rPr>
+        <w:t>Query parser</w:t>
+      </w:r>
+      <w:r>
+        <w:t xml:space="preserve">, es el encargado de interpretar la consulta </w:t>
+      </w:r>
+      <w:r>
+        <w:t>escrita en el lenguaje SQL por el usuario, generando una descomposición</w:t>
+      </w:r>
+      <w:r>
+        <w:t xml:space="preserve"> de la consulta</w:t>
+      </w:r>
+      <w:r>
+        <w:t xml:space="preserve"> en términos semánticos y sintácticos</w:t>
+      </w:r>
+      <w:r>
+        <w:t xml:space="preserve"> para ser interpretados por el optimizador a través de un árbol</w:t>
+      </w:r>
+      <w:r>
+        <w:t xml:space="preserve"> de consulta</w:t>
+      </w:r>
+      <w:r>
+        <w:t>.</w:t>
+      </w:r>
+    </w:p>
+    <w:p>
+      <w:pPr>
+        <w:pStyle w:val="ListParagraph"/>
+        <w:jc w:val="both"/>
+      </w:pPr>
+      <w:r>
+        <w:rPr>
+          <w:b/>
+        </w:rPr>
+        <w:lastRenderedPageBreak/>
+        <w:t>Query optimizer</w:t>
+      </w:r>
+      <w:r>
+        <w:t xml:space="preserve">, el optimizador de consulta recibe el árbol generado por el query parser, el cual necesita ser evaluado </w:t>
+      </w:r>
+      <w:r>
+        <w:t>mediante</w:t>
+      </w:r>
+      <w:r>
+        <w:t xml:space="preserve"> diferentes </w:t>
+      </w:r>
+      <w:r>
+        <w:t>planes de consulta</w:t>
+      </w:r>
+      <w:r>
+        <w:t xml:space="preserve"> generad</w:t>
+      </w:r>
+      <w:r>
+        <w:t>o</w:t>
+      </w:r>
+      <w:r>
+        <w:t>s por el espacio de búsqueda</w:t>
+      </w:r>
+      <w:r>
+        <w:t>,</w:t>
+      </w:r>
+      <w:r>
+        <w:t xml:space="preserve"> midiendo sus respectivos</w:t>
       </w:r>
       <w:r>
         <w:t xml:space="preserve"> </w:t>
       </w:r>
       <w:r>
-        <w:t>datos y mencione cuales algoritmos usa cada componente</w:t>
-      </w:r>
-    </w:p>
-    <w:p>
-      <w:pPr>
-        <w:pStyle w:val="ListParagraph"/>
-      </w:pPr>
-    </w:p>
-    <w:p>
-      <w:pPr>
-        <w:pStyle w:val="ListParagraph"/>
-      </w:pPr>
-      <w:bookmarkStart w:id="0" w:name="_GoBack"/>
-      <w:bookmarkEnd w:id="0"/>
+        <w:t xml:space="preserve"> y</w:t>
+      </w:r>
+      <w:r>
+        <w:t xml:space="preserve"> escogiendo el</w:t>
+      </w:r>
+      <w:r>
+        <w:t xml:space="preserve"> plan</w:t>
+      </w:r>
+      <w:r>
+        <w:t xml:space="preserve"> que </w:t>
+      </w:r>
+      <w:r>
+        <w:t>tenga el menor costo asociado. Los diferentes planes de consulta se generan a través de transformaciones haciendo uso del algebra relacional</w:t>
+      </w:r>
+      <w:r>
+        <w:t xml:space="preserve"> a través de propiedades entre operadores JOIN, reducción de consultas multi-bloque en consultas simples y uso del operador SEMIJOIN</w:t>
+      </w:r>
+      <w:r>
+        <w:t>, mientras los costos se miden en términos de tiempo de CPU, memoria usada, tiempos Input/Output</w:t>
+      </w:r>
+      <w:r>
+        <w:t>,</w:t>
+      </w:r>
+      <w:r>
+        <w:t xml:space="preserve"> </w:t>
+      </w:r>
+      <w:r>
+        <w:t>entre</w:t>
+      </w:r>
+      <w:r>
+        <w:t xml:space="preserve"> otros. </w:t>
+      </w:r>
+      <w:r>
+        <w:t>F</w:t>
+      </w:r>
+      <w:r>
+        <w:t>inalmente es un algoritmo de enumeración el encargado de seleccionar el plan más eficiente para el query proporcionado</w:t>
+      </w:r>
+      <w:r>
+        <w:t xml:space="preserve"> a través del uso de algoritmos de programación dinámica u órdenes interesantes</w:t>
+      </w:r>
+      <w:r>
+        <w:t>.</w:t>
+      </w:r>
+    </w:p>
+    <w:p>
+      <w:pPr>
+        <w:pStyle w:val="ListParagraph"/>
+        <w:jc w:val="both"/>
+      </w:pPr>
+      <w:r>
+        <w:rPr>
+          <w:b/>
+        </w:rPr>
+        <w:t>Query execution engine</w:t>
+      </w:r>
+      <w:r>
+        <w:t>, es el encargado de implementar el plan de consulta escogido por el query optimizer para obtener el resultado final del query</w:t>
+      </w:r>
+      <w:r>
+        <w:t xml:space="preserve"> para retornar al usuario</w:t>
+      </w:r>
+      <w:r>
+        <w:t>.</w:t>
+      </w:r>
     </w:p>
     <w:p>
       <w:pPr>
@@ -275,16 +503,63 @@
           <w:ilvl w:val="0"/>
           <w:numId w:val="1"/>
         </w:numPr>
-      </w:pPr>
-      <w:r>
-        <w:t>Explique el concepto de independencia lógica e independencia física de</w:t>
+        <w:rPr>
+          <w:b/>
+        </w:rPr>
+      </w:pPr>
+      <w:r>
+        <w:rPr>
+          <w:b/>
+        </w:rPr>
+        <w:t>Explique el concepto de independencia lógica e independencia física de los datos, proponga ejemplos</w:t>
+      </w:r>
+      <w:r>
+        <w:rPr>
+          <w:b/>
+        </w:rPr>
+        <w:t>.</w:t>
+      </w:r>
+    </w:p>
+    <w:p>
+      <w:pPr>
+        <w:pStyle w:val="ListParagraph"/>
+      </w:pPr>
+    </w:p>
+    <w:p>
+      <w:pPr>
+        <w:pStyle w:val="ListParagraph"/>
+        <w:jc w:val="both"/>
+      </w:pPr>
+      <w:r>
+        <w:t>La indepen</w:t>
+      </w:r>
+      <w:r>
+        <w:t xml:space="preserve">dencia física corresponde a la capacidad de la base de datos de realizar cambios a nivel de almacenamiento físico (unidades de almacenamiento como: cintas magnéticas, discos duros, entre otros) sin alterar el funcionamiento del motor de consultas usado por el usuario. Por otro lado, la independencia lógica </w:t>
+      </w:r>
+      <w:r>
+        <w:t>permite modificar el esquema conceptual de la base de datos</w:t>
       </w:r>
       <w:r>
         <w:t xml:space="preserve"> </w:t>
       </w:r>
       <w:r>
-        <w:t>los datos, proponga ejemplos</w:t>
-      </w:r>
+        <w:t xml:space="preserve"> sin</w:t>
+      </w:r>
+      <w:r>
+        <w:t xml:space="preserve"> afectar las aplicaciones que usan los usuarios para hacer las consultas</w:t>
+      </w:r>
+      <w:r>
+        <w:t xml:space="preserve">. Un ejemplo de independencia física consiste en la reorganización de </w:t>
+      </w:r>
+      <w:r>
+        <w:t>ficheros de un disco duro a otro, bajo el modelo de base de datos relacional, aquí aunque hubo una modificación a nivel físico de los datos almacenados, el usuario final puede hacer uso de ellos sin verse alterada la consulta. Finalmente, un ejemplo de independencia lógica puede darse al incluirse nuevas relaciones en un esquema relacional previamente definido, esto no altera de ninguna manera las consultas del esquema base.</w:t>
+      </w:r>
+    </w:p>
+    <w:p>
+      <w:pPr>
+        <w:pStyle w:val="ListParagraph"/>
+        <w:jc w:val="both"/>
+      </w:pPr>
     </w:p>
     <w:p>
       <w:pPr>
@@ -293,16 +568,52 @@
           <w:ilvl w:val="0"/>
           <w:numId w:val="1"/>
         </w:numPr>
-      </w:pPr>
-      <w:r>
-        <w:t>Para reducir el número de planes de consulta los optimizadores de bases</w:t>
-      </w:r>
-      <w:r>
-        <w:t xml:space="preserve"> </w:t>
-      </w:r>
-      <w:r>
-        <w:t>de datos por lo general usan algunas heurísticas, mencione 3 y explíquelas</w:t>
-      </w:r>
+        <w:rPr>
+          <w:b/>
+        </w:rPr>
+      </w:pPr>
+      <w:r>
+        <w:rPr>
+          <w:b/>
+        </w:rPr>
+        <w:t>Para reducir el número de planes de consulta los optimizadores de bases de datos por lo general usan algunas heurísticas, mencione 3 y explíquelas</w:t>
+      </w:r>
+      <w:r>
+        <w:rPr>
+          <w:b/>
+        </w:rPr>
+        <w:t>.</w:t>
+      </w:r>
+    </w:p>
+    <w:p>
+      <w:pPr>
+        <w:pStyle w:val="ListParagraph"/>
+      </w:pPr>
+    </w:p>
+    <w:p>
+      <w:pPr>
+        <w:pStyle w:val="ListParagraph"/>
+      </w:pPr>
+      <w:r>
+        <w:t>En cuanto a heurísticas empleadas por los optimizadores de bases de datos se tienen:</w:t>
+      </w:r>
+    </w:p>
+    <w:p>
+      <w:pPr>
+        <w:pStyle w:val="ListParagraph"/>
+        <w:numPr>
+          <w:ilvl w:val="0"/>
+          <w:numId w:val="6"/>
+        </w:numPr>
+      </w:pPr>
+      <w:r>
+        <w:t xml:space="preserve">Aplicación de propiedades de los operadores: entre ellos se destacan </w:t>
+      </w:r>
+    </w:p>
+    <w:p>
+      <w:pPr>
+        <w:pStyle w:val="ListParagraph"/>
+      </w:pPr>
     </w:p>
     <w:p>
       <w:pPr>
@@ -311,29 +622,20 @@
           <w:ilvl w:val="0"/>
           <w:numId w:val="1"/>
         </w:numPr>
-      </w:pPr>
-      <w:r>
-        <w:t>Dado el siguiente esquema relacional, escriba las consultas en álgebra</w:t>
-      </w:r>
-      <w:r>
-        <w:t xml:space="preserve"> </w:t>
-      </w:r>
-      <w:r>
-        <w:t>relacional, cálculo relac</w:t>
-      </w:r>
-      <w:r>
-        <w:t>ional (tuplas o dominios) y SQL</w:t>
-      </w:r>
-      <w:r>
-        <w:t>. Cuando escriba las</w:t>
-      </w:r>
-      <w:r>
-        <w:t xml:space="preserve"> </w:t>
-      </w:r>
-      <w:r>
-        <w:t>consultas en álgebra relacional tenga la visión de un optimizador de consultas</w:t>
-      </w:r>
-      <w:r>
+        <w:rPr>
+          <w:b/>
+        </w:rPr>
+      </w:pPr>
+      <w:r>
+        <w:rPr>
+          <w:b/>
+        </w:rPr>
+        <w:t>Dado el siguiente esquema relacional, escriba las consultas en álgebra relacional, cálculo relacional (tuplas o dominios) y SQL. Cuando escriba las consultas en álgebra relacional tenga la visión de un optimizador de consultas</w:t>
+      </w:r>
+      <w:r>
+        <w:rPr>
+          <w:b/>
+        </w:rPr>
         <w:t>.</w:t>
       </w:r>
     </w:p>
@@ -347,87 +649,116 @@
         <w:pStyle w:val="ListParagraph"/>
       </w:pPr>
       <w:r>
-        <w:t>SO (</w:t>
-      </w:r>
-      <w:proofErr w:type="spellStart"/>
-      <w:r>
-        <w:t>CodS</w:t>
-      </w:r>
-      <w:proofErr w:type="spellEnd"/>
-      <w:r>
-        <w:t>, Nombre, Precio)</w:t>
-      </w:r>
-    </w:p>
-    <w:p>
-      <w:pPr>
-        <w:pStyle w:val="ListParagraph"/>
-      </w:pPr>
-      <w:r>
-        <w:t>Programas (</w:t>
-      </w:r>
-      <w:proofErr w:type="spellStart"/>
-      <w:r>
-        <w:t>CodP</w:t>
-      </w:r>
-      <w:proofErr w:type="spellEnd"/>
-      <w:r>
-        <w:t xml:space="preserve">, Nombre, Precio, </w:t>
-      </w:r>
-      <w:proofErr w:type="spellStart"/>
-      <w:r>
-        <w:t>CodS</w:t>
-      </w:r>
-      <w:proofErr w:type="spellEnd"/>
-      <w:r>
-        <w:t>)</w:t>
-      </w:r>
-    </w:p>
-    <w:p>
-      <w:pPr>
-        <w:pStyle w:val="ListParagraph"/>
-      </w:pPr>
-      <w:r>
-        <w:t>Usuarios (</w:t>
-      </w:r>
-      <w:proofErr w:type="spellStart"/>
-      <w:r>
-        <w:t>CodU</w:t>
-      </w:r>
-      <w:proofErr w:type="spellEnd"/>
-      <w:r>
-        <w:t xml:space="preserve">, Nombre, </w:t>
-      </w:r>
-      <w:proofErr w:type="spellStart"/>
-      <w:r>
-        <w:t>Categoria</w:t>
-      </w:r>
-      <w:proofErr w:type="spellEnd"/>
-      <w:r>
-        <w:t>)</w:t>
-      </w:r>
-    </w:p>
-    <w:p>
-      <w:pPr>
-        <w:pStyle w:val="ListParagraph"/>
-      </w:pPr>
-      <w:r>
-        <w:t>Usan (</w:t>
-      </w:r>
-      <w:proofErr w:type="spellStart"/>
-      <w:r>
-        <w:t>CodU</w:t>
-      </w:r>
-      <w:proofErr w:type="spellEnd"/>
-      <w:r>
-        <w:t xml:space="preserve">, </w:t>
-      </w:r>
-      <w:proofErr w:type="spellStart"/>
-      <w:r>
-        <w:t>CodP</w:t>
-      </w:r>
-      <w:proofErr w:type="spellEnd"/>
-      <w:r>
-        <w:t>)</w:t>
+        <w:rPr>
+          <w:b/>
+        </w:rPr>
+        <w:t>SO</w:t>
+      </w:r>
+      <w:r>
+        <w:t xml:space="preserve"> (CodS, Nombre, Precio)</w:t>
+      </w:r>
+    </w:p>
+    <w:p>
+      <w:pPr>
+        <w:pStyle w:val="ListParagraph"/>
+      </w:pPr>
+      <w:r>
+        <w:rPr>
+          <w:b/>
+        </w:rPr>
+        <w:t>Programas</w:t>
+      </w:r>
+      <w:r>
+        <w:t xml:space="preserve"> (CodP, Nombre, Precio, CodS)</w:t>
+      </w:r>
+    </w:p>
+    <w:p>
+      <w:pPr>
+        <w:pStyle w:val="ListParagraph"/>
+      </w:pPr>
+      <w:r>
+        <w:rPr>
+          <w:b/>
+        </w:rPr>
+        <w:t>Usuarios</w:t>
+      </w:r>
+      <w:r>
+        <w:t xml:space="preserve"> (CodU, Nombre, Categoria)</w:t>
+      </w:r>
+    </w:p>
+    <w:p>
+      <w:pPr>
+        <w:pStyle w:val="ListParagraph"/>
+      </w:pPr>
+      <w:r>
+        <w:rPr>
+          <w:b/>
+        </w:rPr>
+        <w:t>Usan</w:t>
+      </w:r>
+      <w:r>
+        <w:t xml:space="preserve"> (CodU, CodP)</w:t>
+      </w:r>
+    </w:p>
+    <w:p>
+      <w:pPr>
+        <w:pStyle w:val="ListParagraph"/>
+      </w:pPr>
+    </w:p>
+    <w:p>
+      <w:pPr>
+        <w:pStyle w:val="ListParagraph"/>
+      </w:pPr>
+      <w:r>
+        <w:t>Esquema de la base de datos</w:t>
+      </w:r>
+    </w:p>
+    <w:p>
+      <w:pPr>
+        <w:pStyle w:val="ListParagraph"/>
+        <w:jc w:val="center"/>
+      </w:pPr>
+      <w:r>
+        <w:rPr>
+          <w:noProof/>
+          <w:lang w:eastAsia="es-CO"/>
+        </w:rPr>
+        <w:lastRenderedPageBreak/>
+        <w:drawing>
+          <wp:inline distT="0" distB="0" distL="0" distR="0" wp14:anchorId="020B6142" wp14:editId="1C672D16">
+            <wp:extent cx="3657600" cy="2228948"/>
+            <wp:effectExtent l="0" t="0" r="0" b="0"/>
+            <wp:docPr id="1" name="Picture 1"/>
+            <wp:cNvGraphicFramePr>
+              <a:graphicFrameLocks xmlns:a="http://schemas.openxmlformats.org/drawingml/2006/main" noChangeAspect="1"/>
+            </wp:cNvGraphicFramePr>
+            <a:graphic xmlns:a="http://schemas.openxmlformats.org/drawingml/2006/main">
+              <a:graphicData uri="http://schemas.openxmlformats.org/drawingml/2006/picture">
+                <pic:pic xmlns:pic="http://schemas.openxmlformats.org/drawingml/2006/picture">
+                  <pic:nvPicPr>
+                    <pic:cNvPr id="1" name=""/>
+                    <pic:cNvPicPr/>
+                  </pic:nvPicPr>
+                  <pic:blipFill>
+                    <a:blip r:embed="rId5"/>
+                    <a:stretch>
+                      <a:fillRect/>
+                    </a:stretch>
+                  </pic:blipFill>
+                  <pic:spPr>
+                    <a:xfrm>
+                      <a:off x="0" y="0"/>
+                      <a:ext cx="3657600" cy="2228948"/>
+                    </a:xfrm>
+                    <a:prstGeom prst="rect">
+                      <a:avLst/>
+                    </a:prstGeom>
+                  </pic:spPr>
+                </pic:pic>
+              </a:graphicData>
+            </a:graphic>
+          </wp:inline>
+        </w:drawing>
       </w:r>
     </w:p>
     <w:p>
@@ -444,14 +775,257 @@
         </w:numPr>
       </w:pPr>
       <w:r>
-        <w:t>Mostrar el código y nombre de los usuarios que no usan programas del SO</w:t>
-      </w:r>
-      <w:r>
-        <w:t xml:space="preserve"> </w:t>
-      </w:r>
-      <w:r>
-        <w:t>Linux</w:t>
-      </w:r>
+        <w:t>Mostrar el código y nombre de los usuarios que no usan programas del</w:t>
+      </w:r>
+      <w:bookmarkStart w:id="0" w:name="_GoBack"/>
+      <w:bookmarkEnd w:id="0"/>
+      <w:r>
+        <w:t xml:space="preserve"> SO Linux</w:t>
+      </w:r>
+    </w:p>
+    <w:p>
+      <w:pPr>
+        <w:pStyle w:val="ListParagraph"/>
+        <w:ind w:left="1440"/>
+      </w:pPr>
+    </w:p>
+    <w:tbl>
+      <w:tblPr>
+        <w:tblStyle w:val="TableGrid"/>
+        <w:tblW w:w="0" w:type="auto"/>
+        <w:tblInd w:w="1440" w:type="dxa"/>
+        <w:tblLook w:val="04A0" w:firstRow="1" w:lastRow="0" w:firstColumn="1" w:lastColumn="0" w:noHBand="0" w:noVBand="1"/>
+      </w:tblPr>
+      <w:tblGrid>
+        <w:gridCol w:w="7910"/>
+      </w:tblGrid>
+      <w:tr>
+        <w:tc>
+          <w:tcPr>
+            <w:tcW w:w="9350" w:type="dxa"/>
+          </w:tcPr>
+          <w:p>
+            <w:pPr>
+              <w:pStyle w:val="ListParagraph"/>
+              <w:ind w:left="0"/>
+            </w:pPr>
+            <w:r>
+              <w:t>Algebra relacional</w:t>
+            </w:r>
+          </w:p>
+          <w:p>
+            <w:pPr>
+              <w:pStyle w:val="ListParagraph"/>
+              <w:ind w:left="0"/>
+            </w:pPr>
+          </w:p>
+          <w:p>
+            <w:pPr>
+              <w:pStyle w:val="ListParagraph"/>
+              <w:ind w:left="0"/>
+              <w:rPr>
+                <w:rFonts w:eastAsiaTheme="minorEastAsia"/>
+              </w:rPr>
+            </w:pPr>
+            <m:oMathPara>
+              <m:oMath>
+                <m:r>
+                  <w:rPr>
+                    <w:rFonts w:ascii="Cambria Math" w:hAnsi="Cambria Math"/>
+                  </w:rPr>
+                  <m:t>R←</m:t>
+                </m:r>
+                <m:sSub>
+                  <m:sSubPr>
+                    <m:ctrlPr>
+                      <w:rPr>
+                        <w:rFonts w:ascii="Cambria Math" w:hAnsi="Cambria Math"/>
+                      </w:rPr>
+                    </m:ctrlPr>
+                  </m:sSubPr>
+                  <m:e>
+                    <m:r>
+                      <m:rPr>
+                        <m:sty m:val="p"/>
+                      </m:rPr>
+                      <w:rPr>
+                        <w:rFonts w:ascii="Cambria Math" w:hAnsi="Cambria Math"/>
+                      </w:rPr>
+                      <m:t>Π</m:t>
+                    </m:r>
+                  </m:e>
+                  <m:sub>
+                    <m:r>
+                      <w:rPr>
+                        <w:rFonts w:ascii="Cambria Math" w:hAnsi="Cambria Math"/>
+                      </w:rPr>
+                      <m:t>CodU,  Nombre</m:t>
+                    </m:r>
+                  </m:sub>
+                </m:sSub>
+                <m:d>
+                  <m:dPr>
+                    <m:ctrlPr>
+                      <w:rPr>
+                        <w:rFonts w:ascii="Cambria Math" w:hAnsi="Cambria Math"/>
+                        <w:i/>
+                      </w:rPr>
+                    </m:ctrlPr>
+                  </m:dPr>
+                  <m:e>
+                    <m:r>
+                      <w:rPr>
+                        <w:rFonts w:ascii="Cambria Math" w:hAnsi="Cambria Math"/>
+                      </w:rPr>
+                      <m:t>Usuarios</m:t>
+                    </m:r>
+                  </m:e>
+                </m:d>
+              </m:oMath>
+            </m:oMathPara>
+          </w:p>
+          <w:p>
+            <w:pPr>
+              <w:pStyle w:val="ListParagraph"/>
+              <w:ind w:left="0"/>
+              <w:rPr>
+                <w:rFonts w:eastAsiaTheme="minorEastAsia"/>
+              </w:rPr>
+            </w:pPr>
+            <m:oMathPara>
+              <m:oMath>
+                <m:r>
+                  <w:rPr>
+                    <w:rFonts w:ascii="Cambria Math" w:eastAsiaTheme="minorEastAsia" w:hAnsi="Cambria Math"/>
+                  </w:rPr>
+                  <m:t>S←</m:t>
+                </m:r>
+                <m:sSub>
+                  <m:sSubPr>
+                    <m:ctrlPr>
+                      <w:rPr>
+                        <w:rFonts w:ascii="Cambria Math" w:hAnsi="Cambria Math"/>
+                      </w:rPr>
+                    </m:ctrlPr>
+                  </m:sSubPr>
+                  <m:e>
+                    <m:sSub>
+                      <m:sSubPr>
+                        <m:ctrlPr>
+                          <w:rPr>
+                            <w:rFonts w:ascii="Cambria Math" w:hAnsi="Cambria Math"/>
+                          </w:rPr>
+                        </m:ctrlPr>
+                      </m:sSubPr>
+                      <m:e>
+                        <m:r>
+                          <m:rPr>
+                            <m:sty m:val="p"/>
+                          </m:rPr>
+                          <w:rPr>
+                            <w:rFonts w:ascii="Cambria Math" w:hAnsi="Cambria Math"/>
+                          </w:rPr>
+                          <m:t>Π</m:t>
+                        </m:r>
+                      </m:e>
+                      <m:sub>
+                        <m:r>
+                          <w:rPr>
+                            <w:rFonts w:ascii="Cambria Math" w:hAnsi="Cambria Math"/>
+                          </w:rPr>
+                          <m:t>Usuarios.CodU,  Usuarios.Nombre</m:t>
+                        </m:r>
+                      </m:sub>
+                    </m:sSub>
+                    <m:d>
+                      <m:dPr>
+                        <m:ctrlPr>
+                          <w:rPr>
+                            <w:rFonts w:ascii="Cambria Math" w:hAnsi="Cambria Math"/>
+                            <w:i/>
+                          </w:rPr>
+                        </m:ctrlPr>
+                      </m:dPr>
+                      <m:e>
+                        <m:r>
+                          <w:rPr>
+                            <w:rFonts w:ascii="Cambria Math" w:hAnsi="Cambria Math"/>
+                          </w:rPr>
+                          <m:t>Usuarios</m:t>
+                        </m:r>
+                      </m:e>
+                    </m:d>
+                  </m:e>
+                  <m:sub>
+                    <m:r>
+                      <w:rPr>
+                        <w:rFonts w:ascii="Cambria Math" w:hAnsi="Cambria Math"/>
+                      </w:rPr>
+                      <m:t>Usuarios.</m:t>
+                    </m:r>
+                    <m:r>
+                      <w:rPr>
+                        <w:rFonts w:ascii="Cambria Math" w:hAnsi="Cambria Math"/>
+                      </w:rPr>
+                      <m:t>CodU=CodU</m:t>
+                    </m:r>
+                  </m:sub>
+                </m:sSub>
+                <m:r>
+                  <w:rPr>
+                    <w:rFonts w:ascii="Cambria Math" w:hAnsi="Cambria Math"/>
+                  </w:rPr>
+                  <m:t>⋈</m:t>
+                </m:r>
+              </m:oMath>
+            </m:oMathPara>
+          </w:p>
+        </w:tc>
+      </w:tr>
+      <w:tr>
+        <w:tc>
+          <w:tcPr>
+            <w:tcW w:w="9350" w:type="dxa"/>
+          </w:tcPr>
+          <w:p>
+            <w:pPr>
+              <w:pStyle w:val="ListParagraph"/>
+              <w:ind w:left="0"/>
+            </w:pPr>
+            <w:r>
+              <w:t>Cálculo relacional</w:t>
+            </w:r>
+          </w:p>
+        </w:tc>
+      </w:tr>
+      <w:tr>
+        <w:tc>
+          <w:tcPr>
+            <w:tcW w:w="9350" w:type="dxa"/>
+          </w:tcPr>
+          <w:p>
+            <w:pPr>
+              <w:pStyle w:val="ListParagraph"/>
+              <w:ind w:left="0"/>
+            </w:pPr>
+            <w:r>
+              <w:t>SQL</w:t>
+            </w:r>
+          </w:p>
+        </w:tc>
+      </w:tr>
+    </w:tbl>
+    <w:p>
+      <w:pPr>
+        <w:pStyle w:val="ListParagraph"/>
+        <w:ind w:left="1440"/>
+      </w:pPr>
+    </w:p>
+    <w:p>
+      <w:pPr>
+        <w:pStyle w:val="ListParagraph"/>
+        <w:ind w:left="1440"/>
+      </w:pPr>
     </w:p>
     <w:p>
       <w:pPr>
@@ -532,6 +1106,184 @@
 <file path=word/numbering.xml><?xml version="1.0" encoding="utf-8"?>
 <w:numbering xmlns:wpc="http://schemas.microsoft.com/office/word/2010/wordprocessingCanvas" xmlns:mc="http://schemas.openxmlformats.org/markup-compatibility/2006" xmlns:o="urn:schemas-microsoft-com:office:office" xmlns:r="http://schemas.openxmlformats.org/officeDocument/2006/relationships" xmlns:m="http://schemas.openxmlformats.org/officeDocument/2006/math" xmlns:v="urn:schemas-microsoft-com:vml" xmlns:wp14="http://schemas.microsoft.com/office/word/2010/wordprocessingDrawing" xmlns:wp="http://schemas.openxmlformats.org/drawingml/2006/wordprocessingDrawing" xmlns:w10="urn:schemas-microsoft-com:office:word" xmlns:w="http://schemas.openxmlformats.org/wordprocessingml/2006/main" xmlns:w14="http://schemas.microsoft.com/office/word/2010/wordml" xmlns:w15="http://schemas.microsoft.com/office/word/2012/wordml" xmlns:wpg="http://schemas.microsoft.com/office/word/2010/wordprocessingGroup" xmlns:wpi="http://schemas.microsoft.com/office/word/2010/wordprocessingInk" xmlns:wne="http://schemas.microsoft.com/office/word/2006/wordml" xmlns:wps="http://schemas.microsoft.com/office/word/2010/wordprocessingShape" mc:Ignorable="w14 w15 wp14">
   <w:abstractNum w:abstractNumId="0" w15:restartNumberingAfterBreak="0">
+    <w:nsid w:val="29334CED"/>
+    <w:multiLevelType w:val="hybridMultilevel"/>
+    <w:tmpl w:val="A9F6C2F4"/>
+    <w:lvl w:ilvl="0" w:tplc="38B25E14">
+      <w:start w:val="1"/>
+      <w:numFmt w:val="lowerLetter"/>
+      <w:lvlText w:val="%1)"/>
+      <w:lvlJc w:val="left"/>
+      <w:pPr>
+        <w:ind w:left="1080" w:hanging="360"/>
+      </w:pPr>
+      <w:rPr>
+        <w:rFonts w:hint="default"/>
+      </w:rPr>
+    </w:lvl>
+    <w:lvl w:ilvl="1" w:tplc="240A0019" w:tentative="1">
+      <w:start w:val="1"/>
+      <w:numFmt w:val="lowerLetter"/>
+      <w:lvlText w:val="%2."/>
+      <w:lvlJc w:val="left"/>
+      <w:pPr>
+        <w:ind w:left="1800" w:hanging="360"/>
+      </w:pPr>
+    </w:lvl>
+    <w:lvl w:ilvl="2" w:tplc="240A001B" w:tentative="1">
+      <w:start w:val="1"/>
+      <w:numFmt w:val="lowerRoman"/>
+      <w:lvlText w:val="%3."/>
+      <w:lvlJc w:val="right"/>
+      <w:pPr>
+        <w:ind w:left="2520" w:hanging="180"/>
+      </w:pPr>
+    </w:lvl>
+    <w:lvl w:ilvl="3" w:tplc="240A000F" w:tentative="1">
+      <w:start w:val="1"/>
+      <w:numFmt w:val="decimal"/>
+      <w:lvlText w:val="%4."/>
+      <w:lvlJc w:val="left"/>
+      <w:pPr>
+        <w:ind w:left="3240" w:hanging="360"/>
+      </w:pPr>
+    </w:lvl>
+    <w:lvl w:ilvl="4" w:tplc="240A0019" w:tentative="1">
+      <w:start w:val="1"/>
+      <w:numFmt w:val="lowerLetter"/>
+      <w:lvlText w:val="%5."/>
+      <w:lvlJc w:val="left"/>
+      <w:pPr>
+        <w:ind w:left="3960" w:hanging="360"/>
+      </w:pPr>
+    </w:lvl>
+    <w:lvl w:ilvl="5" w:tplc="240A001B" w:tentative="1">
+      <w:start w:val="1"/>
+      <w:numFmt w:val="lowerRoman"/>
+      <w:lvlText w:val="%6."/>
+      <w:lvlJc w:val="right"/>
+      <w:pPr>
+        <w:ind w:left="4680" w:hanging="180"/>
+      </w:pPr>
+    </w:lvl>
+    <w:lvl w:ilvl="6" w:tplc="240A000F" w:tentative="1">
+      <w:start w:val="1"/>
+      <w:numFmt w:val="decimal"/>
+      <w:lvlText w:val="%7."/>
+      <w:lvlJc w:val="left"/>
+      <w:pPr>
+        <w:ind w:left="5400" w:hanging="360"/>
+      </w:pPr>
+    </w:lvl>
+    <w:lvl w:ilvl="7" w:tplc="240A0019" w:tentative="1">
+      <w:start w:val="1"/>
+      <w:numFmt w:val="lowerLetter"/>
+      <w:lvlText w:val="%8."/>
+      <w:lvlJc w:val="left"/>
+      <w:pPr>
+        <w:ind w:left="6120" w:hanging="360"/>
+      </w:pPr>
+    </w:lvl>
+    <w:lvl w:ilvl="8" w:tplc="240A001B" w:tentative="1">
+      <w:start w:val="1"/>
+      <w:numFmt w:val="lowerRoman"/>
+      <w:lvlText w:val="%9."/>
+      <w:lvlJc w:val="right"/>
+      <w:pPr>
+        <w:ind w:left="6840" w:hanging="180"/>
+      </w:pPr>
+    </w:lvl>
+  </w:abstractNum>
+  <w:abstractNum w:abstractNumId="1" w15:restartNumberingAfterBreak="0">
+    <w:nsid w:val="2BCB3576"/>
+    <w:multiLevelType w:val="hybridMultilevel"/>
+    <w:tmpl w:val="EB5E1118"/>
+    <w:lvl w:ilvl="0" w:tplc="9E5A6714">
+      <w:start w:val="1"/>
+      <w:numFmt w:val="decimal"/>
+      <w:lvlText w:val="%1."/>
+      <w:lvlJc w:val="left"/>
+      <w:pPr>
+        <w:ind w:left="1080" w:hanging="360"/>
+      </w:pPr>
+      <w:rPr>
+        <w:rFonts w:hint="default"/>
+      </w:rPr>
+    </w:lvl>
+    <w:lvl w:ilvl="1" w:tplc="240A0019" w:tentative="1">
+      <w:start w:val="1"/>
+      <w:numFmt w:val="lowerLetter"/>
+      <w:lvlText w:val="%2."/>
+      <w:lvlJc w:val="left"/>
+      <w:pPr>
+        <w:ind w:left="1800" w:hanging="360"/>
+      </w:pPr>
+    </w:lvl>
+    <w:lvl w:ilvl="2" w:tplc="240A001B" w:tentative="1">
+      <w:start w:val="1"/>
+      <w:numFmt w:val="lowerRoman"/>
+      <w:lvlText w:val="%3."/>
+      <w:lvlJc w:val="right"/>
+      <w:pPr>
+        <w:ind w:left="2520" w:hanging="180"/>
+      </w:pPr>
+    </w:lvl>
+    <w:lvl w:ilvl="3" w:tplc="240A000F" w:tentative="1">
+      <w:start w:val="1"/>
+      <w:numFmt w:val="decimal"/>
+      <w:lvlText w:val="%4."/>
+      <w:lvlJc w:val="left"/>
+      <w:pPr>
+        <w:ind w:left="3240" w:hanging="360"/>
+      </w:pPr>
+    </w:lvl>
+    <w:lvl w:ilvl="4" w:tplc="240A0019" w:tentative="1">
+      <w:start w:val="1"/>
+      <w:numFmt w:val="lowerLetter"/>
+      <w:lvlText w:val="%5."/>
+      <w:lvlJc w:val="left"/>
+      <w:pPr>
+        <w:ind w:left="3960" w:hanging="360"/>
+      </w:pPr>
+    </w:lvl>
+    <w:lvl w:ilvl="5" w:tplc="240A001B" w:tentative="1">
+      <w:start w:val="1"/>
+      <w:numFmt w:val="lowerRoman"/>
+      <w:lvlText w:val="%6."/>
+      <w:lvlJc w:val="right"/>
+      <w:pPr>
+        <w:ind w:left="4680" w:hanging="180"/>
+      </w:pPr>
+    </w:lvl>
+    <w:lvl w:ilvl="6" w:tplc="240A000F" w:tentative="1">
+      <w:start w:val="1"/>
+      <w:numFmt w:val="decimal"/>
+      <w:lvlText w:val="%7."/>
+      <w:lvlJc w:val="left"/>
+      <w:pPr>
+        <w:ind w:left="5400" w:hanging="360"/>
+      </w:pPr>
+    </w:lvl>
+    <w:lvl w:ilvl="7" w:tplc="240A0019" w:tentative="1">
+      <w:start w:val="1"/>
+      <w:numFmt w:val="lowerLetter"/>
+      <w:lvlText w:val="%8."/>
+      <w:lvlJc w:val="left"/>
+      <w:pPr>
+        <w:ind w:left="6120" w:hanging="360"/>
+      </w:pPr>
+    </w:lvl>
+    <w:lvl w:ilvl="8" w:tplc="240A001B" w:tentative="1">
+      <w:start w:val="1"/>
+      <w:numFmt w:val="lowerRoman"/>
+      <w:lvlText w:val="%9."/>
+      <w:lvlJc w:val="right"/>
+      <w:pPr>
+        <w:ind w:left="6840" w:hanging="180"/>
+      </w:pPr>
+    </w:lvl>
+  </w:abstractNum>
+  <w:abstractNum w:abstractNumId="2" w15:restartNumberingAfterBreak="0">
     <w:nsid w:val="2F574FE3"/>
     <w:multiLevelType w:val="hybridMultilevel"/>
     <w:tmpl w:val="94EE11C2"/>
@@ -620,7 +1372,7 @@
       </w:pPr>
     </w:lvl>
   </w:abstractNum>
-  <w:abstractNum w:abstractNumId="1" w15:restartNumberingAfterBreak="0">
+  <w:abstractNum w:abstractNumId="3" w15:restartNumberingAfterBreak="0">
     <w:nsid w:val="2F8534C1"/>
     <w:multiLevelType w:val="hybridMultilevel"/>
     <w:tmpl w:val="DAB84E04"/>
@@ -709,7 +1461,7 @@
       </w:pPr>
     </w:lvl>
   </w:abstractNum>
-  <w:abstractNum w:abstractNumId="2" w15:restartNumberingAfterBreak="0">
+  <w:abstractNum w:abstractNumId="4" w15:restartNumberingAfterBreak="0">
     <w:nsid w:val="32E83625"/>
     <w:multiLevelType w:val="hybridMultilevel"/>
     <w:tmpl w:val="F28217AA"/>
@@ -822,7 +1574,7 @@
       </w:rPr>
     </w:lvl>
   </w:abstractNum>
-  <w:abstractNum w:abstractNumId="3" w15:restartNumberingAfterBreak="0">
+  <w:abstractNum w:abstractNumId="5" w15:restartNumberingAfterBreak="0">
     <w:nsid w:val="34765A62"/>
     <w:multiLevelType w:val="hybridMultilevel"/>
     <w:tmpl w:val="3552D35E"/>
@@ -912,16 +1664,22 @@
     </w:lvl>
   </w:abstractNum>
   <w:num w:numId="1">
+    <w:abstractNumId w:val="5"/>
+  </w:num>
+  <w:num w:numId="2">
     <w:abstractNumId w:val="3"/>
   </w:num>
-  <w:num w:numId="2">
+  <w:num w:numId="3">
+    <w:abstractNumId w:val="2"/>
+  </w:num>
+  <w:num w:numId="4">
+    <w:abstractNumId w:val="4"/>
+  </w:num>
+  <w:num w:numId="5">
     <w:abstractNumId w:val="1"/>
   </w:num>
-  <w:num w:numId="3">
+  <w:num w:numId="6">
     <w:abstractNumId w:val="0"/>
-  </w:num>
-  <w:num w:numId="4">
-    <w:abstractNumId w:val="2"/>
   </w:num>
 </w:numbering>
 </file>
@@ -1367,6 +2125,35 @@
       <w:spacing w:after="0" w:line="240" w:lineRule="auto"/>
     </w:pPr>
   </w:style>
+  <w:style w:type="table" w:styleId="TableGrid">
+    <w:name w:val="Table Grid"/>
+    <w:basedOn w:val="TableNormal"/>
+    <w:uiPriority w:val="39"/>
+    <w:rsid w:val="00010823"/>
+    <w:pPr>
+      <w:spacing w:after="0" w:line="240" w:lineRule="auto"/>
+    </w:pPr>
+    <w:tblPr>
+      <w:tblBorders>
+        <w:top w:val="single" w:sz="4" w:space="0" w:color="auto"/>
+        <w:left w:val="single" w:sz="4" w:space="0" w:color="auto"/>
+        <w:bottom w:val="single" w:sz="4" w:space="0" w:color="auto"/>
+        <w:right w:val="single" w:sz="4" w:space="0" w:color="auto"/>
+        <w:insideH w:val="single" w:sz="4" w:space="0" w:color="auto"/>
+        <w:insideV w:val="single" w:sz="4" w:space="0" w:color="auto"/>
+      </w:tblBorders>
+    </w:tblPr>
+  </w:style>
+  <w:style w:type="character" w:styleId="PlaceholderText">
+    <w:name w:val="Placeholder Text"/>
+    <w:basedOn w:val="DefaultParagraphFont"/>
+    <w:uiPriority w:val="99"/>
+    <w:semiHidden/>
+    <w:rsid w:val="00B64393"/>
+    <w:rPr>
+      <w:color w:val="808080"/>
+    </w:rPr>
+  </w:style>
 </w:styles>
 </file>
 

</xml_diff>